<commit_message>
Updates project plan and URS doc
</commit_message>
<xml_diff>
--- a/Meeting 24.02/MeetingNotes.docx
+++ b/Meeting 24.02/MeetingNotes.docx
@@ -1,6 +1,6 @@
 
 <file path=word/document.xml><?xml version="1.0" encoding="utf-8"?>
-<w:document xmlns:wpc="http://schemas.microsoft.com/office/word/2010/wordprocessingCanvas" xmlns:mc="http://schemas.openxmlformats.org/markup-compatibility/2006" xmlns:o="urn:schemas-microsoft-com:office:office" xmlns:r="http://schemas.openxmlformats.org/officeDocument/2006/relationships" xmlns:m="http://schemas.openxmlformats.org/officeDocument/2006/math" xmlns:v="urn:schemas-microsoft-com:vml" xmlns:wp14="http://schemas.microsoft.com/office/word/2010/wordprocessingDrawing" xmlns:wp="http://schemas.openxmlformats.org/drawingml/2006/wordprocessingDrawing" xmlns:w10="urn:schemas-microsoft-com:office:word" xmlns:w="http://schemas.openxmlformats.org/wordprocessingml/2006/main" xmlns:w14="http://schemas.microsoft.com/office/word/2010/wordml" xmlns:w15="http://schemas.microsoft.com/office/word/2012/wordml" xmlns:wpg="http://schemas.microsoft.com/office/word/2010/wordprocessingGroup" xmlns:wpi="http://schemas.microsoft.com/office/word/2010/wordprocessingInk" xmlns:wne="http://schemas.microsoft.com/office/word/2006/wordml" xmlns:wps="http://schemas.microsoft.com/office/word/2010/wordprocessingShape" mc:Ignorable="w14 w15 wp14">
+<w:document xmlns:wpc="http://schemas.microsoft.com/office/word/2010/wordprocessingCanvas" xmlns:mo="http://schemas.microsoft.com/office/mac/office/2008/main" xmlns:mc="http://schemas.openxmlformats.org/markup-compatibility/2006" xmlns:mv="urn:schemas-microsoft-com:mac:vml" xmlns:o="urn:schemas-microsoft-com:office:office" xmlns:r="http://schemas.openxmlformats.org/officeDocument/2006/relationships" xmlns:m="http://schemas.openxmlformats.org/officeDocument/2006/math" xmlns:v="urn:schemas-microsoft-com:vml" xmlns:wp14="http://schemas.microsoft.com/office/word/2010/wordprocessingDrawing" xmlns:wp="http://schemas.openxmlformats.org/drawingml/2006/wordprocessingDrawing" xmlns:w10="urn:schemas-microsoft-com:office:word" xmlns:w="http://schemas.openxmlformats.org/wordprocessingml/2006/main" xmlns:w14="http://schemas.microsoft.com/office/word/2010/wordml" xmlns:w15="http://schemas.microsoft.com/office/word/2012/wordml" xmlns:wpg="http://schemas.microsoft.com/office/word/2010/wordprocessingGroup" xmlns:wpi="http://schemas.microsoft.com/office/word/2010/wordprocessingInk" xmlns:wne="http://schemas.microsoft.com/office/word/2006/wordml" xmlns:wps="http://schemas.microsoft.com/office/word/2010/wordprocessingShape" mc:Ignorable="w14 w15 wp14">
   <w:body>
     <w:p>
       <w:pPr>
@@ -41,6 +41,7 @@
           <w:lang w:val="en-GB"/>
         </w:rPr>
       </w:pPr>
+      <w:proofErr w:type="spellStart"/>
       <w:r>
         <w:rPr>
           <w:lang w:val="en-GB"/>
@@ -51,7 +52,14 @@
         <w:rPr>
           <w:lang w:val="en-GB"/>
         </w:rPr>
-        <w:t>P – advanced version of prop</w:t>
+        <w:t>P</w:t>
+      </w:r>
+      <w:proofErr w:type="spellEnd"/>
+      <w:r>
+        <w:rPr>
+          <w:lang w:val="en-GB"/>
+        </w:rPr>
+        <w:t xml:space="preserve"> – advanced version of prop</w:t>
       </w:r>
     </w:p>
     <w:p>
@@ -116,7 +124,35 @@
         <w:rPr>
           <w:lang w:val="en-GB"/>
         </w:rPr>
-        <w:t>Negotiate more from Mr George.- Study better the doc furfill the promises.</w:t>
+        <w:t xml:space="preserve">Negotiate more from Mr </w:t>
+      </w:r>
+      <w:proofErr w:type="gramStart"/>
+      <w:r>
+        <w:rPr>
+          <w:lang w:val="en-GB"/>
+        </w:rPr>
+        <w:t>George.-</w:t>
+      </w:r>
+      <w:proofErr w:type="gramEnd"/>
+      <w:r>
+        <w:rPr>
+          <w:lang w:val="en-GB"/>
+        </w:rPr>
+        <w:t xml:space="preserve"> Study better the doc </w:t>
+      </w:r>
+      <w:proofErr w:type="spellStart"/>
+      <w:r>
+        <w:rPr>
+          <w:lang w:val="en-GB"/>
+        </w:rPr>
+        <w:t>furfill</w:t>
+      </w:r>
+      <w:proofErr w:type="spellEnd"/>
+      <w:r>
+        <w:rPr>
+          <w:lang w:val="en-GB"/>
+        </w:rPr>
+        <w:t xml:space="preserve"> the promises.</w:t>
       </w:r>
     </w:p>
     <w:p>
@@ -223,11 +259,21 @@
           <w:lang w:val="en-GB"/>
         </w:rPr>
       </w:pPr>
-      <w:r>
-        <w:rPr>
-          <w:lang w:val="en-GB"/>
-        </w:rPr>
-        <w:t>Dunno:</w:t>
+      <w:proofErr w:type="spellStart"/>
+      <w:r>
+        <w:rPr>
+          <w:lang w:val="en-GB"/>
+        </w:rPr>
+        <w:t>Dunno</w:t>
+      </w:r>
+      <w:bookmarkStart w:id="0" w:name="_GoBack"/>
+      <w:bookmarkEnd w:id="0"/>
+      <w:proofErr w:type="spellEnd"/>
+      <w:r>
+        <w:rPr>
+          <w:lang w:val="en-GB"/>
+        </w:rPr>
+        <w:t>:</w:t>
       </w:r>
     </w:p>
     <w:p>
@@ -279,13 +325,23 @@
           <w:lang w:val="en-GB"/>
         </w:rPr>
       </w:pPr>
+      <w:proofErr w:type="gramStart"/>
       <w:r>
         <w:rPr>
           <w:b/>
           <w:color w:val="FF0000"/>
           <w:lang w:val="en-GB"/>
         </w:rPr>
-        <w:t>BOBO ,ALEX WTF MAN</w:t>
+        <w:t>BOBO ,ALEX</w:t>
+      </w:r>
+      <w:proofErr w:type="gramEnd"/>
+      <w:r>
+        <w:rPr>
+          <w:b/>
+          <w:color w:val="FF0000"/>
+          <w:lang w:val="en-GB"/>
+        </w:rPr>
+        <w:t xml:space="preserve"> WTF MAN</w:t>
       </w:r>
     </w:p>
     <w:p>
@@ -376,12 +432,14 @@
         </w:numPr>
         <w:rPr>
           <w:b/>
-          <w:lang w:val="en-GB"/>
-        </w:rPr>
-      </w:pPr>
-      <w:r>
-        <w:rPr>
-          <w:b/>
+          <w:color w:val="5B9BD5" w:themeColor="accent1"/>
+          <w:lang w:val="en-GB"/>
+        </w:rPr>
+      </w:pPr>
+      <w:r>
+        <w:rPr>
+          <w:b/>
+          <w:color w:val="5B9BD5" w:themeColor="accent1"/>
           <w:lang w:val="en-GB"/>
         </w:rPr>
         <w:t>Put the details n deliverables in the URS</w:t>
@@ -400,8 +458,17 @@
           <w:b/>
           <w:lang w:val="en-GB"/>
         </w:rPr>
-        <w:t>2 columns: what is the chance the risk to accur</w:t>
-      </w:r>
+        <w:t xml:space="preserve">2 columns: what is the chance the risk to </w:t>
+      </w:r>
+      <w:proofErr w:type="spellStart"/>
+      <w:r>
+        <w:rPr>
+          <w:b/>
+          <w:lang w:val="en-GB"/>
+        </w:rPr>
+        <w:t>accur</w:t>
+      </w:r>
+      <w:proofErr w:type="spellEnd"/>
     </w:p>
     <w:p>
       <w:pPr>
@@ -417,7 +484,23 @@
           <w:lang w:val="en-GB"/>
         </w:rPr>
         <w:tab/>
-        <w:t xml:space="preserve">       What is the ?purpose??</w:t>
+        <w:t xml:space="preserve">       What is </w:t>
+      </w:r>
+      <w:proofErr w:type="gramStart"/>
+      <w:r>
+        <w:rPr>
+          <w:b/>
+          <w:lang w:val="en-GB"/>
+        </w:rPr>
+        <w:t>the ?purpose</w:t>
+      </w:r>
+      <w:proofErr w:type="gramEnd"/>
+      <w:r>
+        <w:rPr>
+          <w:b/>
+          <w:lang w:val="en-GB"/>
+        </w:rPr>
+        <w:t>??</w:t>
       </w:r>
     </w:p>
     <w:p>
@@ -453,12 +536,14 @@
         </w:numPr>
         <w:rPr>
           <w:b/>
-          <w:lang w:val="en-GB"/>
-        </w:rPr>
-      </w:pPr>
-      <w:r>
-        <w:rPr>
-          <w:b/>
+          <w:color w:val="5B9BD5" w:themeColor="accent1"/>
+          <w:lang w:val="en-GB"/>
+        </w:rPr>
+      </w:pPr>
+      <w:r>
+        <w:rPr>
+          <w:b/>
+          <w:color w:val="5B9BD5" w:themeColor="accent1"/>
           <w:lang w:val="en-GB"/>
         </w:rPr>
         <w:t>Nice phasing</w:t>
@@ -479,6 +564,7 @@
       <w:r>
         <w:rPr>
           <w:b/>
+          <w:color w:val="5B9BD5" w:themeColor="accent1"/>
           <w:lang w:val="en-GB"/>
         </w:rPr>
         <w:t xml:space="preserve">Include the teacher. </w:t>
@@ -530,12 +616,14 @@
         </w:numPr>
         <w:rPr>
           <w:b/>
-          <w:lang w:val="en-GB"/>
-        </w:rPr>
-      </w:pPr>
-      <w:r>
-        <w:rPr>
-          <w:b/>
+          <w:color w:val="FF0000"/>
+          <w:lang w:val="en-GB"/>
+        </w:rPr>
+      </w:pPr>
+      <w:r>
+        <w:rPr>
+          <w:b/>
+          <w:color w:val="FF0000"/>
           <w:lang w:val="en-GB"/>
         </w:rPr>
         <w:t>Next week the same time.</w:t>
@@ -573,8 +661,13 @@
           <w:lang w:val="en-GB"/>
         </w:rPr>
       </w:pPr>
-      <w:bookmarkStart w:id="0" w:name="_GoBack"/>
-      <w:bookmarkEnd w:id="0"/>
+      <w:r>
+        <w:rPr>
+          <w:b/>
+          <w:lang w:val="en-GB"/>
+        </w:rPr>
+        <w:t>Division of tasks also in the process report</w:t>
+      </w:r>
     </w:p>
     <w:sectPr>
       <w:pgSz w:w="12240" w:h="15840"/>
@@ -587,7 +680,7 @@
 </file>
 
 <file path=word/numbering.xml><?xml version="1.0" encoding="utf-8"?>
-<w:numbering xmlns:wpc="http://schemas.microsoft.com/office/word/2010/wordprocessingCanvas" xmlns:mc="http://schemas.openxmlformats.org/markup-compatibility/2006" xmlns:o="urn:schemas-microsoft-com:office:office" xmlns:r="http://schemas.openxmlformats.org/officeDocument/2006/relationships" xmlns:m="http://schemas.openxmlformats.org/officeDocument/2006/math" xmlns:v="urn:schemas-microsoft-com:vml" xmlns:wp14="http://schemas.microsoft.com/office/word/2010/wordprocessingDrawing" xmlns:wp="http://schemas.openxmlformats.org/drawingml/2006/wordprocessingDrawing" xmlns:w10="urn:schemas-microsoft-com:office:word" xmlns:w="http://schemas.openxmlformats.org/wordprocessingml/2006/main" xmlns:w14="http://schemas.microsoft.com/office/word/2010/wordml" xmlns:w15="http://schemas.microsoft.com/office/word/2012/wordml" xmlns:wpg="http://schemas.microsoft.com/office/word/2010/wordprocessingGroup" xmlns:wpi="http://schemas.microsoft.com/office/word/2010/wordprocessingInk" xmlns:wne="http://schemas.microsoft.com/office/word/2006/wordml" xmlns:wps="http://schemas.microsoft.com/office/word/2010/wordprocessingShape" mc:Ignorable="w14 w15 wp14">
+<w:numbering xmlns:wpc="http://schemas.microsoft.com/office/word/2010/wordprocessingCanvas" xmlns:mo="http://schemas.microsoft.com/office/mac/office/2008/main" xmlns:mc="http://schemas.openxmlformats.org/markup-compatibility/2006" xmlns:mv="urn:schemas-microsoft-com:mac:vml" xmlns:o="urn:schemas-microsoft-com:office:office" xmlns:r="http://schemas.openxmlformats.org/officeDocument/2006/relationships" xmlns:m="http://schemas.openxmlformats.org/officeDocument/2006/math" xmlns:v="urn:schemas-microsoft-com:vml" xmlns:wp14="http://schemas.microsoft.com/office/word/2010/wordprocessingDrawing" xmlns:wp="http://schemas.openxmlformats.org/drawingml/2006/wordprocessingDrawing" xmlns:w10="urn:schemas-microsoft-com:office:word" xmlns:w="http://schemas.openxmlformats.org/wordprocessingml/2006/main" xmlns:w14="http://schemas.microsoft.com/office/word/2010/wordml" xmlns:w15="http://schemas.microsoft.com/office/word/2012/wordml" xmlns:wpg="http://schemas.microsoft.com/office/word/2010/wordprocessingGroup" xmlns:wpi="http://schemas.microsoft.com/office/word/2010/wordprocessingInk" xmlns:wne="http://schemas.microsoft.com/office/word/2006/wordml" xmlns:wps="http://schemas.microsoft.com/office/word/2010/wordprocessingShape" mc:Ignorable="w14 w15 wp14">
   <w:abstractNum w:abstractNumId="0">
     <w:nsid w:val="2A9F4FF1"/>
     <w:multiLevelType w:val="hybridMultilevel"/>
@@ -723,7 +816,7 @@
       </w:pPr>
     </w:pPrDefault>
   </w:docDefaults>
-  <w:latentStyles w:defLockedState="0" w:defUIPriority="99" w:defSemiHidden="0" w:defUnhideWhenUsed="0" w:defQFormat="0" w:count="371">
+  <w:latentStyles w:defLockedState="0" w:defUIPriority="99" w:defSemiHidden="0" w:defUnhideWhenUsed="0" w:defQFormat="0" w:count="380">
     <w:lsdException w:name="Normal" w:uiPriority="0" w:qFormat="1"/>
     <w:lsdException w:name="heading 1" w:uiPriority="9" w:qFormat="1"/>
     <w:lsdException w:name="heading 2" w:semiHidden="1" w:uiPriority="9" w:unhideWhenUsed="1" w:qFormat="1"/>

</xml_diff>